<commit_message>
Added some lit review
</commit_message>
<xml_diff>
--- a/Docs/Literature Review/Lit Review Notes.docx
+++ b/Docs/Literature Review/Lit Review Notes.docx
@@ -1989,25 +1989,7 @@
         <w:rPr>
           <w:rFonts w:cstheme="minorHAnsi"/>
         </w:rPr>
-        <w:t xml:space="preserve">Learns to </w:t>
-      </w:r>
-      <w:r>
-        <w:rPr>
-          <w:rFonts w:cstheme="minorHAnsi"/>
-        </w:rPr>
-        <w:t>decid</w:t>
-      </w:r>
-      <w:r>
-        <w:rPr>
-          <w:rFonts w:cstheme="minorHAnsi"/>
-        </w:rPr>
-        <w:t>e</w:t>
-      </w:r>
-      <w:r>
-        <w:rPr>
-          <w:rFonts w:cstheme="minorHAnsi"/>
-        </w:rPr>
-        <w:t xml:space="preserve"> which agents should be entitled to</w:t>
+        <w:t>Learns to decide which agents should be entitled to</w:t>
       </w:r>
       <w:r>
         <w:rPr>

</xml_diff>